<commit_message>
Requirements Draft 2 Update
Includes updates to functional/non-functional requirements. Many
additions to the glossary.
</commit_message>
<xml_diff>
--- a/Documentation/Requirements Docs/Requirements_Draft02.docx
+++ b/Documentation/Requirements Docs/Requirements_Draft02.docx
@@ -2396,7 +2396,11 @@
         <w:t>)</w:t>
       </w:r>
       <w:r>
-        <w:t xml:space="preserve"> South</w:t>
+        <w:t xml:space="preserve"> </w:t>
+      </w:r>
+      <w:proofErr w:type="spellStart"/>
+      <w:r>
+        <w:t>South</w:t>
       </w:r>
       <w:r>
         <w:t>e</w:t>
@@ -2404,6 +2408,7 @@
       <w:r>
         <w:t>astCon</w:t>
       </w:r>
+      <w:proofErr w:type="spellEnd"/>
       <w:r>
         <w:t xml:space="preserve"> student hardware competition</w:t>
       </w:r>
@@ -2414,7 +2419,15 @@
         <w:t>non-functional</w:t>
       </w:r>
       <w:r>
-        <w:t xml:space="preserve"> requirements, system constraints, system interface constraints and standards compliance of the system. This document is intended for the customer of AWTY, the requirements engineering team for AWTY, the design, testing and quality assurance teams, as well as all other teams involved in the development and construction.</w:t>
+        <w:t xml:space="preserve"> requirements, system constraints, </w:t>
+      </w:r>
+      <w:proofErr w:type="gramStart"/>
+      <w:r>
+        <w:t>system</w:t>
+      </w:r>
+      <w:proofErr w:type="gramEnd"/>
+      <w:r>
+        <w:t xml:space="preserve"> interface constraints and standards compliance of the system. This document is intended for the customer of AWTY, the requirements engineering team for AWTY, the design, testing and quality assurance teams, as well as all other teams involved in the development and construction.</w:t>
       </w:r>
     </w:p>
     <w:p/>
@@ -2433,6 +2446,7 @@
       <w:bookmarkEnd w:id="4"/>
     </w:p>
     <w:p>
+      <w:proofErr w:type="gramStart"/>
       <w:r>
         <w:t xml:space="preserve">To create an autonomous robot to compete in the </w:t>
       </w:r>
@@ -2440,17 +2454,26 @@
         <w:t xml:space="preserve">2015 </w:t>
       </w:r>
       <w:r>
-        <w:t>IEEE South</w:t>
+        <w:t xml:space="preserve">IEEE </w:t>
+      </w:r>
+      <w:proofErr w:type="spellStart"/>
+      <w:r>
+        <w:t>South</w:t>
       </w:r>
       <w:r>
         <w:t>e</w:t>
       </w:r>
       <w:r>
-        <w:t xml:space="preserve">astCon </w:t>
+        <w:t>astCon</w:t>
+      </w:r>
+      <w:proofErr w:type="spellEnd"/>
+      <w:r>
+        <w:t xml:space="preserve"> </w:t>
       </w:r>
       <w:r>
         <w:t>student hardware competition.</w:t>
       </w:r>
+      <w:proofErr w:type="gramEnd"/>
     </w:p>
     <w:p/>
     <w:p>
@@ -2550,7 +2573,15 @@
     <w:p/>
     <w:p>
       <w:r>
-        <w:t xml:space="preserve">The system built by AWTY is not intended to serve any other functions or fulfill any other purposes other than competing in the 2015 IEEE SoutheastCon competition. </w:t>
+        <w:t xml:space="preserve">The system built by AWTY is not intended to serve any other functions or fulfill any other purposes other than competing in the 2015 IEEE </w:t>
+      </w:r>
+      <w:proofErr w:type="spellStart"/>
+      <w:r>
+        <w:t>SoutheastCon</w:t>
+      </w:r>
+      <w:proofErr w:type="spellEnd"/>
+      <w:r>
+        <w:t xml:space="preserve"> competition. </w:t>
       </w:r>
     </w:p>
     <w:p>
@@ -2596,8 +2627,13 @@
           </w:tcPr>
           <w:p>
             <w:r>
-              <w:t>Michael Philotoff</w:t>
-            </w:r>
+              <w:t xml:space="preserve">Michael </w:t>
+            </w:r>
+            <w:proofErr w:type="spellStart"/>
+            <w:r>
+              <w:t>Philotoff</w:t>
+            </w:r>
+            <w:proofErr w:type="spellEnd"/>
           </w:p>
         </w:tc>
       </w:tr>
@@ -2622,6 +2658,9 @@
             <w:r>
               <w:t>Alex S</w:t>
             </w:r>
+            <w:r>
+              <w:t>enopoulos</w:t>
+            </w:r>
           </w:p>
         </w:tc>
       </w:tr>
@@ -2760,7 +2799,15 @@
         </w:numPr>
       </w:pPr>
       <w:r>
-        <w:t>Dr. Barott, Dr. Seker and Jorge Torres</w:t>
+        <w:t xml:space="preserve">Dr. </w:t>
+      </w:r>
+      <w:proofErr w:type="spellStart"/>
+      <w:r>
+        <w:t>Barott</w:t>
+      </w:r>
+      <w:proofErr w:type="spellEnd"/>
+      <w:r>
+        <w:t>, Dr. Seker and Jorge Torres</w:t>
       </w:r>
     </w:p>
     <w:p>
@@ -2769,10 +2816,34 @@
         <w:ind w:left="0"/>
       </w:pPr>
       <w:r>
-        <w:t>As customers of team AWTY, Dr. Barott, Dr. Seker and Jorge Torres are interested in the completion of the produc</w:t>
-      </w:r>
-      <w:r>
-        <w:t>t as outlined in this document. Furthermore, Dr. Barott and Dr. Seker are interested in ensuring that the project meets the standards set forth by Department of Electrical, Computer, Software &amp; Systems Engineering (ECSSE) at ERAU.</w:t>
+        <w:t xml:space="preserve">As customers of team AWTY, Dr. </w:t>
+      </w:r>
+      <w:proofErr w:type="spellStart"/>
+      <w:r>
+        <w:t>Barott</w:t>
+      </w:r>
+      <w:proofErr w:type="spellEnd"/>
+      <w:r>
+        <w:t>, Dr. Seker and Jorge Torres are interested in the completion of the produc</w:t>
+      </w:r>
+      <w:r>
+        <w:t xml:space="preserve">t as outlined in this document. Furthermore, Dr. </w:t>
+      </w:r>
+      <w:proofErr w:type="spellStart"/>
+      <w:r>
+        <w:t>Barott</w:t>
+      </w:r>
+      <w:proofErr w:type="spellEnd"/>
+      <w:r>
+        <w:t xml:space="preserve"> and Dr. Seker are interested in ensuring that the project meets the standards set forth by Department of Electrical, Computer, </w:t>
+      </w:r>
+      <w:proofErr w:type="gramStart"/>
+      <w:r>
+        <w:t>Software</w:t>
+      </w:r>
+      <w:proofErr w:type="gramEnd"/>
+      <w:r>
+        <w:t xml:space="preserve"> &amp; Systems Engineering (ECSSE) at ERAU.</w:t>
       </w:r>
     </w:p>
     <w:p>
@@ -2887,10 +2958,26 @@
     </w:p>
     <w:p>
       <w:r>
-        <w:t>Are We There Yet’s system is</w:t>
-      </w:r>
-      <w:r>
-        <w:t xml:space="preserve"> intended to be an autonomous robot whose sole purpose is to compete in the IEEE 2015 SoutheastCon student hardware competition. </w:t>
+        <w:t xml:space="preserve">Are We There </w:t>
+      </w:r>
+      <w:proofErr w:type="spellStart"/>
+      <w:r>
+        <w:t>Yet’s</w:t>
+      </w:r>
+      <w:proofErr w:type="spellEnd"/>
+      <w:r>
+        <w:t xml:space="preserve"> system is</w:t>
+      </w:r>
+      <w:r>
+        <w:t xml:space="preserve"> intended to be an autonomous robot whose sole purpose is to compete in the IEEE 2015 </w:t>
+      </w:r>
+      <w:proofErr w:type="spellStart"/>
+      <w:r>
+        <w:t>SoutheastCon</w:t>
+      </w:r>
+      <w:proofErr w:type="spellEnd"/>
+      <w:r>
+        <w:t xml:space="preserve"> student hardware competition. </w:t>
       </w:r>
     </w:p>
     <w:p/>
@@ -2910,7 +2997,15 @@
     </w:p>
     <w:p>
       <w:r>
-        <w:t xml:space="preserve">Are We There Yet’s system is broken down into five major subsystems: (1) the line following subsystem, (2) the Simon subsystem, (3) the </w:t>
+        <w:t xml:space="preserve">Are We There </w:t>
+      </w:r>
+      <w:proofErr w:type="spellStart"/>
+      <w:r>
+        <w:t>Yet’s</w:t>
+      </w:r>
+      <w:proofErr w:type="spellEnd"/>
+      <w:r>
+        <w:t xml:space="preserve"> system is broken down into five major subsystems: (1) the line following subsystem, (2) the Simon subsystem, (3) the </w:t>
       </w:r>
       <w:r>
         <w:t xml:space="preserve">Etch-a-Sketch subsystem, (4) the Rubik’s cube subsystem and (5) the playing card subsystem. The purpose of these subsystems is to facilitate the requirements engineering </w:t>
@@ -2964,10 +3059,10 @@
           <w:numId w:val="1"/>
         </w:numPr>
       </w:pPr>
-      <w:bookmarkStart w:id="16" w:name="_Toc398207235"/>
+      <w:bookmarkStart w:id="16" w:name="_Toc398207236"/>
       <w:commentRangeStart w:id="17"/>
       <w:r>
-        <w:t>General</w:t>
+        <w:t>Movement</w:t>
       </w:r>
       <w:commentRangeEnd w:id="17"/>
       <w:r>
@@ -2989,7 +3084,16 @@
         </w:numPr>
       </w:pPr>
       <w:r>
-        <w:t>The system shall identify red [RGB value TBD] LED in starting area.</w:t>
+        <w:t xml:space="preserve">The system shall move in </w:t>
+      </w:r>
+      <w:r>
+        <w:t xml:space="preserve">the </w:t>
+      </w:r>
+      <w:r>
+        <w:rPr>
+          <w:u w:val="single"/>
+        </w:rPr>
+        <w:t>two-dimensional playing field.</w:t>
       </w:r>
     </w:p>
     <w:p>
@@ -3001,15 +3105,34 @@
         </w:numPr>
       </w:pPr>
       <w:r>
+        <w:t>The system shall identify red [RGB value TBD] LED in starti</w:t>
+      </w:r>
+      <w:bookmarkStart w:id="18" w:name="_GoBack"/>
+      <w:bookmarkEnd w:id="18"/>
+      <w:r>
+        <w:t>ng area.</w:t>
+      </w:r>
+    </w:p>
+    <w:p>
+      <w:pPr>
+        <w:pStyle w:val="ListParagraph"/>
+        <w:numPr>
+          <w:ilvl w:val="2"/>
+          <w:numId w:val="1"/>
+        </w:numPr>
+      </w:pPr>
+      <w:r>
         <w:lastRenderedPageBreak/>
-        <w:t xml:space="preserve">The system shall wait for red [RGB value TBD] LED to </w:t>
-      </w:r>
-      <w:r>
-        <w:t>GO OUT</w:t>
-      </w:r>
-      <w:r>
-        <w:t xml:space="preserve"> (bad) before exiting starting area.</w:t>
-      </w:r>
+        <w:t>The system shall wait for red [RGB value TBD] LED to GO OUT (bad) before exiting starting</w:t>
+      </w:r>
+      <w:r>
+        <w:t xml:space="preserve"> area.</w:t>
+      </w:r>
+    </w:p>
+    <w:p>
+      <w:pPr>
+        <w:ind w:left="360"/>
+      </w:pPr>
     </w:p>
     <w:p>
       <w:pPr>
@@ -3019,21 +3142,44 @@
           <w:numId w:val="1"/>
         </w:numPr>
       </w:pPr>
-      <w:bookmarkStart w:id="18" w:name="_Toc398207236"/>
-      <w:commentRangeStart w:id="19"/>
-      <w:r>
-        <w:t>Movement</w:t>
-      </w:r>
-      <w:commentRangeEnd w:id="19"/>
-      <w:r>
-        <w:rPr>
-          <w:rStyle w:val="CommentReference"/>
-          <w:rFonts w:asciiTheme="minorHAnsi" w:eastAsiaTheme="minorHAnsi" w:hAnsiTheme="minorHAnsi" w:cstheme="minorBidi"/>
-          <w:color w:val="auto"/>
-        </w:rPr>
-        <w:commentReference w:id="19"/>
-      </w:r>
-      <w:bookmarkEnd w:id="18"/>
+      <w:bookmarkStart w:id="19" w:name="_Toc398207237"/>
+      <w:r>
+        <w:t>Navigation</w:t>
+      </w:r>
+      <w:bookmarkEnd w:id="19"/>
+    </w:p>
+    <w:p/>
+    <w:p>
+      <w:pPr>
+        <w:ind w:firstLine="360"/>
+      </w:pPr>
+      <w:r>
+        <w:t>3.2.1     The system shall coordinate its movement along the white line.</w:t>
+      </w:r>
+    </w:p>
+    <w:p>
+      <w:r>
+        <w:t xml:space="preserve">       3.2.2     The system shall be able to identify the challenge areas in order to stop movement.</w:t>
+      </w:r>
+    </w:p>
+    <w:p>
+      <w:r>
+        <w:t xml:space="preserve">       </w:t>
+      </w:r>
+    </w:p>
+    <w:p>
+      <w:pPr>
+        <w:pStyle w:val="Heading2"/>
+        <w:numPr>
+          <w:ilvl w:val="1"/>
+          <w:numId w:val="1"/>
+        </w:numPr>
+      </w:pPr>
+      <w:bookmarkStart w:id="20" w:name="_Toc398207238"/>
+      <w:r>
+        <w:t>Challenge Completion</w:t>
+      </w:r>
+      <w:bookmarkEnd w:id="20"/>
     </w:p>
     <w:p>
       <w:pPr>
@@ -3044,7 +3190,21 @@
         </w:numPr>
       </w:pPr>
       <w:r>
-        <w:t>The system shall move in four directions.</w:t>
+        <w:t>The</w:t>
+      </w:r>
+      <w:r>
+        <w:t xml:space="preserve"> s</w:t>
+      </w:r>
+      <w:r>
+        <w:t xml:space="preserve">ystem shall play the Simon </w:t>
+      </w:r>
+      <w:proofErr w:type="spellStart"/>
+      <w:r>
+        <w:t>Carabiner</w:t>
+      </w:r>
+      <w:proofErr w:type="spellEnd"/>
+      <w:r>
+        <w:t>.</w:t>
       </w:r>
     </w:p>
     <w:p>
@@ -3056,7 +3216,7 @@
         </w:numPr>
       </w:pPr>
       <w:r>
-        <w:t>The system shall have the ability to move forward.</w:t>
+        <w:t>The system shall play Simon for 15 seconds.</w:t>
       </w:r>
     </w:p>
     <w:p>
@@ -3068,7 +3228,30 @@
         </w:numPr>
       </w:pPr>
       <w:r>
-        <w:t>The system shall have the ability to move backwards.</w:t>
+        <w:t>The s</w:t>
+      </w:r>
+      <w:r>
+        <w:t xml:space="preserve">ystem shall initiate Simon game by </w:t>
+      </w:r>
+      <w:commentRangeStart w:id="21"/>
+      <w:r>
+        <w:t>depressing</w:t>
+      </w:r>
+      <w:r>
+        <w:t xml:space="preserve"> the</w:t>
+      </w:r>
+      <w:r>
+        <w:t xml:space="preserve"> start button</w:t>
+      </w:r>
+      <w:commentRangeEnd w:id="21"/>
+      <w:r>
+        <w:rPr>
+          <w:rStyle w:val="CommentReference"/>
+        </w:rPr>
+        <w:commentReference w:id="21"/>
+      </w:r>
+      <w:r>
+        <w:t xml:space="preserve">. </w:t>
       </w:r>
     </w:p>
     <w:p>
@@ -3080,7 +3263,22 @@
         </w:numPr>
       </w:pPr>
       <w:r>
-        <w:t>The system shall have the ability to turn right.</w:t>
+        <w:t>The s</w:t>
+      </w:r>
+      <w:r>
+        <w:t xml:space="preserve">ystem shall correctly </w:t>
+      </w:r>
+      <w:r>
+        <w:t>sense</w:t>
+      </w:r>
+      <w:r>
+        <w:t xml:space="preserve"> color blue [exact RGB values TBD]</w:t>
+      </w:r>
+      <w:r>
+        <w:t xml:space="preserve"> when illuminated</w:t>
+      </w:r>
+      <w:r>
+        <w:t xml:space="preserve"> on Simon board.</w:t>
       </w:r>
     </w:p>
     <w:p>
@@ -3092,8 +3290,337 @@
         </w:numPr>
       </w:pPr>
       <w:r>
-        <w:t>The system shall have the ability to turn left</w:t>
-      </w:r>
+        <w:t>The s</w:t>
+      </w:r>
+      <w:r>
+        <w:t xml:space="preserve">ystem shall correctly </w:t>
+      </w:r>
+      <w:r>
+        <w:t>sense</w:t>
+      </w:r>
+      <w:r>
+        <w:t xml:space="preserve"> color red </w:t>
+      </w:r>
+      <w:r>
+        <w:t>[exact RGB values TBD]</w:t>
+      </w:r>
+      <w:r>
+        <w:t xml:space="preserve"> when illuminated Simon board. </w:t>
+      </w:r>
+    </w:p>
+    <w:p>
+      <w:pPr>
+        <w:pStyle w:val="ListParagraph"/>
+        <w:numPr>
+          <w:ilvl w:val="3"/>
+          <w:numId w:val="1"/>
+        </w:numPr>
+      </w:pPr>
+      <w:r>
+        <w:t>The s</w:t>
+      </w:r>
+      <w:r>
+        <w:t xml:space="preserve">ystem shall correctly </w:t>
+      </w:r>
+      <w:r>
+        <w:t>sense</w:t>
+      </w:r>
+      <w:r>
+        <w:t xml:space="preserve"> color yellow [exact RGB values TBD] when illuminated</w:t>
+      </w:r>
+      <w:r>
+        <w:t xml:space="preserve"> Simon board.</w:t>
+      </w:r>
+    </w:p>
+    <w:p>
+      <w:pPr>
+        <w:pStyle w:val="ListParagraph"/>
+        <w:numPr>
+          <w:ilvl w:val="3"/>
+          <w:numId w:val="1"/>
+        </w:numPr>
+      </w:pPr>
+      <w:r>
+        <w:t>The s</w:t>
+      </w:r>
+      <w:r>
+        <w:t xml:space="preserve">ystem shall correctly </w:t>
+      </w:r>
+      <w:r>
+        <w:t>sense</w:t>
+      </w:r>
+      <w:r>
+        <w:t xml:space="preserve"> color green [exact RGB values TBD] when illuminated</w:t>
+      </w:r>
+      <w:r>
+        <w:t xml:space="preserve"> Simon board.</w:t>
+      </w:r>
+    </w:p>
+    <w:p>
+      <w:pPr>
+        <w:pStyle w:val="ListParagraph"/>
+        <w:numPr>
+          <w:ilvl w:val="3"/>
+          <w:numId w:val="1"/>
+        </w:numPr>
+      </w:pPr>
+      <w:r>
+        <w:t>The s</w:t>
+      </w:r>
+      <w:r>
+        <w:t xml:space="preserve">ystem shall not </w:t>
+      </w:r>
+      <w:r>
+        <w:rPr>
+          <w:u w:val="single"/>
+        </w:rPr>
+        <w:t>obstruct</w:t>
+      </w:r>
+      <w:r>
+        <w:t xml:space="preserve"> [TBR]</w:t>
+      </w:r>
+      <w:r>
+        <w:t xml:space="preserve"> Simon carabineer during play.</w:t>
+      </w:r>
+    </w:p>
+    <w:p>
+      <w:pPr>
+        <w:pStyle w:val="ListParagraph"/>
+        <w:numPr>
+          <w:ilvl w:val="3"/>
+          <w:numId w:val="1"/>
+        </w:numPr>
+      </w:pPr>
+      <w:r>
+        <w:t>The system</w:t>
+      </w:r>
+      <w:r>
+        <w:t xml:space="preserve"> will respond to Simon within [TBD] amount of time.</w:t>
+      </w:r>
+    </w:p>
+    <w:p>
+      <w:pPr>
+        <w:pStyle w:val="ListParagraph"/>
+        <w:numPr>
+          <w:ilvl w:val="2"/>
+          <w:numId w:val="1"/>
+        </w:numPr>
+      </w:pPr>
+      <w:r>
+        <w:t>The sy</w:t>
+      </w:r>
+      <w:r>
+        <w:t xml:space="preserve">stem shall twist one row of a Rubik’s cube 180 </w:t>
+      </w:r>
+      <w:r>
+        <w:t>degrees</w:t>
+      </w:r>
+      <w:r>
+        <w:t>.</w:t>
+      </w:r>
+    </w:p>
+    <w:p>
+      <w:pPr>
+        <w:pStyle w:val="ListParagraph"/>
+        <w:numPr>
+          <w:ilvl w:val="3"/>
+          <w:numId w:val="1"/>
+        </w:numPr>
+      </w:pPr>
+      <w:r>
+        <w:t>The s</w:t>
+      </w:r>
+      <w:r>
+        <w:t xml:space="preserve">ystem shall not </w:t>
+      </w:r>
+      <w:r>
+        <w:rPr>
+          <w:u w:val="single"/>
+        </w:rPr>
+        <w:t>obstruct</w:t>
+      </w:r>
+      <w:r>
+        <w:t xml:space="preserve"> </w:t>
+      </w:r>
+      <w:r>
+        <w:t xml:space="preserve">the </w:t>
+      </w:r>
+      <w:r>
+        <w:t>Rubik’s cube during play.</w:t>
+      </w:r>
+    </w:p>
+    <w:p>
+      <w:pPr>
+        <w:pStyle w:val="ListParagraph"/>
+        <w:numPr>
+          <w:ilvl w:val="2"/>
+          <w:numId w:val="1"/>
+        </w:numPr>
+      </w:pPr>
+      <w:r>
+        <w:t>The s</w:t>
+      </w:r>
+      <w:r>
+        <w:t xml:space="preserve">ystem shall draw “IEEE” on </w:t>
+      </w:r>
+      <w:r>
+        <w:t>a</w:t>
+      </w:r>
+      <w:r>
+        <w:t xml:space="preserve"> </w:t>
+      </w:r>
+      <w:r>
+        <w:t xml:space="preserve">Pocket </w:t>
+      </w:r>
+      <w:r>
+        <w:t>Etch-A-Sketch</w:t>
+      </w:r>
+      <w:r>
+        <w:t>.</w:t>
+      </w:r>
+    </w:p>
+    <w:p>
+      <w:pPr>
+        <w:pStyle w:val="ListParagraph"/>
+        <w:numPr>
+          <w:ilvl w:val="3"/>
+          <w:numId w:val="1"/>
+        </w:numPr>
+      </w:pPr>
+      <w:r>
+        <w:t>The font</w:t>
+      </w:r>
+      <w:r>
+        <w:t xml:space="preserve"> and size</w:t>
+      </w:r>
+      <w:r>
+        <w:t xml:space="preserve"> of the “IEEE” letters</w:t>
+      </w:r>
+      <w:r>
+        <w:t xml:space="preserve"> shall [TBD].</w:t>
+      </w:r>
+    </w:p>
+    <w:p>
+      <w:pPr>
+        <w:pStyle w:val="ListParagraph"/>
+        <w:numPr>
+          <w:ilvl w:val="3"/>
+          <w:numId w:val="1"/>
+        </w:numPr>
+      </w:pPr>
+      <w:r>
+        <w:t>The s</w:t>
+      </w:r>
+      <w:r>
+        <w:t xml:space="preserve">ystem shall not </w:t>
+      </w:r>
+      <w:r>
+        <w:rPr>
+          <w:u w:val="single"/>
+        </w:rPr>
+        <w:t>obstruct</w:t>
+      </w:r>
+      <w:r>
+        <w:t xml:space="preserve"> the</w:t>
+      </w:r>
+      <w:r>
+        <w:t xml:space="preserve"> Etch-A-Sketch during play.</w:t>
+      </w:r>
+    </w:p>
+    <w:p>
+      <w:pPr>
+        <w:pStyle w:val="ListParagraph"/>
+        <w:numPr>
+          <w:ilvl w:val="2"/>
+          <w:numId w:val="1"/>
+        </w:numPr>
+      </w:pPr>
+      <w:r>
+        <w:t>The s</w:t>
+      </w:r>
+      <w:r>
+        <w:t>ystem shall</w:t>
+      </w:r>
+      <w:r>
+        <w:t xml:space="preserve"> collect a single playing card.</w:t>
+      </w:r>
+    </w:p>
+    <w:p>
+      <w:pPr>
+        <w:pStyle w:val="ListParagraph"/>
+        <w:numPr>
+          <w:ilvl w:val="3"/>
+          <w:numId w:val="1"/>
+        </w:numPr>
+      </w:pPr>
+      <w:r>
+        <w:t>The s</w:t>
+      </w:r>
+      <w:r>
+        <w:t>ystem shall carry playing card across finish line.</w:t>
+      </w:r>
+    </w:p>
+    <w:p>
+      <w:pPr>
+        <w:pStyle w:val="ListParagraph"/>
+        <w:numPr>
+          <w:ilvl w:val="3"/>
+          <w:numId w:val="1"/>
+        </w:numPr>
+      </w:pPr>
+      <w:r>
+        <w:t>The s</w:t>
+      </w:r>
+      <w:r>
+        <w:t>ystem shall keep</w:t>
+      </w:r>
+      <w:r>
+        <w:t xml:space="preserve"> </w:t>
+      </w:r>
+      <w:r>
+        <w:t xml:space="preserve">the </w:t>
+      </w:r>
+      <w:r>
+        <w:t>card in a</w:t>
+      </w:r>
+      <w:r>
+        <w:t xml:space="preserve"> </w:t>
+      </w:r>
+      <w:r>
+        <w:rPr>
+          <w:u w:val="single"/>
+        </w:rPr>
+        <w:t>usable condition</w:t>
+      </w:r>
+      <w:r>
+        <w:t xml:space="preserve"> [TBD</w:t>
+      </w:r>
+      <w:r>
+        <w:t>]</w:t>
+      </w:r>
+      <w:r>
+        <w:t>.</w:t>
+      </w:r>
+    </w:p>
+    <w:p>
+      <w:pPr>
+        <w:pStyle w:val="ListParagraph"/>
+        <w:ind w:left="750"/>
+      </w:pPr>
+    </w:p>
+    <w:p>
+      <w:pPr>
+        <w:pStyle w:val="Heading1"/>
+        <w:numPr>
+          <w:ilvl w:val="0"/>
+          <w:numId w:val="1"/>
+        </w:numPr>
+      </w:pPr>
+      <w:bookmarkStart w:id="22" w:name="_Toc398207239"/>
+      <w:r>
+        <w:t>Non-Functional Requirements</w:t>
+      </w:r>
+      <w:bookmarkEnd w:id="22"/>
     </w:p>
     <w:p>
       <w:pPr>
@@ -3103,13 +3630,33 @@
           <w:numId w:val="1"/>
         </w:numPr>
       </w:pPr>
-      <w:bookmarkStart w:id="21" w:name="_Toc398207237"/>
-      <w:r>
-        <w:t>Navigation</w:t>
-      </w:r>
-      <w:bookmarkEnd w:id="21"/>
-    </w:p>
-    <w:p/>
+      <w:bookmarkStart w:id="23" w:name="_Toc398207240"/>
+      <w:r>
+        <w:t>System Size</w:t>
+      </w:r>
+      <w:bookmarkEnd w:id="23"/>
+    </w:p>
+    <w:p>
+      <w:pPr>
+        <w:pStyle w:val="ListParagraph"/>
+        <w:numPr>
+          <w:ilvl w:val="2"/>
+          <w:numId w:val="1"/>
+        </w:numPr>
+      </w:pPr>
+      <w:r>
+        <w:t xml:space="preserve">The system size shall be no greater than 1’ x 1’ x 1’ within the </w:t>
+      </w:r>
+      <w:r>
+        <w:rPr>
+          <w:u w:val="single"/>
+        </w:rPr>
+        <w:t>starting area</w:t>
+      </w:r>
+      <w:r>
+        <w:t xml:space="preserve"> and the finishing area.</w:t>
+      </w:r>
+    </w:p>
     <w:p>
       <w:pPr>
         <w:pStyle w:val="Heading2"/>
@@ -3118,11 +3665,11 @@
           <w:numId w:val="1"/>
         </w:numPr>
       </w:pPr>
-      <w:bookmarkStart w:id="22" w:name="_Toc398207238"/>
-      <w:r>
-        <w:t>Challenge Completion</w:t>
-      </w:r>
-      <w:bookmarkEnd w:id="22"/>
+      <w:bookmarkStart w:id="24" w:name="_Toc398207241"/>
+      <w:r>
+        <w:t>Power Management</w:t>
+      </w:r>
+      <w:bookmarkEnd w:id="24"/>
     </w:p>
     <w:p>
       <w:pPr>
@@ -3133,137 +3680,37 @@
         </w:numPr>
       </w:pPr>
       <w:r>
-        <w:t>System shall play Simon for 15 seconds</w:t>
-      </w:r>
-      <w:r>
-        <w:t>.</w:t>
-      </w:r>
-    </w:p>
-    <w:p>
-      <w:pPr>
-        <w:pStyle w:val="ListParagraph"/>
+        <w:t xml:space="preserve">The system shall operate for a minimum of three consecutive </w:t>
+      </w:r>
+      <w:r>
+        <w:rPr>
+          <w:u w:val="single"/>
+        </w:rPr>
+        <w:t xml:space="preserve">course rounds </w:t>
+      </w:r>
+      <w:r>
+        <w:t xml:space="preserve">each having </w:t>
+      </w:r>
+      <w:r>
+        <w:t>duration</w:t>
+      </w:r>
+      <w:r>
+        <w:t xml:space="preserve"> of five (5) minutes, on one battery life.</w:t>
+      </w:r>
+    </w:p>
+    <w:p>
+      <w:pPr>
+        <w:pStyle w:val="Heading2"/>
         <w:numPr>
-          <w:ilvl w:val="3"/>
+          <w:ilvl w:val="1"/>
           <w:numId w:val="1"/>
         </w:numPr>
       </w:pPr>
-      <w:r>
-        <w:t xml:space="preserve">System shall initiate Simon game by depressing start button. </w:t>
-      </w:r>
-    </w:p>
-    <w:p>
-      <w:pPr>
-        <w:pStyle w:val="ListParagraph"/>
-        <w:numPr>
-          <w:ilvl w:val="3"/>
-          <w:numId w:val="1"/>
-        </w:numPr>
-      </w:pPr>
-      <w:r>
-        <w:t xml:space="preserve">System shall correctly </w:t>
-      </w:r>
-      <w:r>
-        <w:t>sense</w:t>
-      </w:r>
-      <w:r>
-        <w:t xml:space="preserve"> color blue [exact RGB values TBD]</w:t>
-      </w:r>
-      <w:r>
-        <w:t xml:space="preserve"> when illuminated</w:t>
-      </w:r>
-      <w:r>
-        <w:t xml:space="preserve"> on Simon board.</w:t>
-      </w:r>
-    </w:p>
-    <w:p>
-      <w:pPr>
-        <w:pStyle w:val="ListParagraph"/>
-        <w:numPr>
-          <w:ilvl w:val="3"/>
-          <w:numId w:val="1"/>
-        </w:numPr>
-      </w:pPr>
-      <w:r>
-        <w:t xml:space="preserve">System shall correctly </w:t>
-      </w:r>
-      <w:r>
-        <w:t>sense</w:t>
-      </w:r>
-      <w:r>
-        <w:t xml:space="preserve"> color red </w:t>
-      </w:r>
-      <w:r>
-        <w:t>[exact RGB values TBD]</w:t>
-      </w:r>
-      <w:r>
-        <w:t xml:space="preserve"> when illuminated Simon board. </w:t>
-      </w:r>
-    </w:p>
-    <w:p>
-      <w:pPr>
-        <w:pStyle w:val="ListParagraph"/>
-        <w:numPr>
-          <w:ilvl w:val="3"/>
-          <w:numId w:val="1"/>
-        </w:numPr>
-      </w:pPr>
-      <w:r>
-        <w:t xml:space="preserve">System shall correctly </w:t>
-      </w:r>
-      <w:r>
-        <w:t>sense</w:t>
-      </w:r>
-      <w:r>
-        <w:t xml:space="preserve"> color yellow [exact RGB values TBD] when illuminated</w:t>
-      </w:r>
-      <w:r>
-        <w:t xml:space="preserve"> Simon board.</w:t>
-      </w:r>
-    </w:p>
-    <w:p>
-      <w:pPr>
-        <w:pStyle w:val="ListParagraph"/>
-        <w:numPr>
-          <w:ilvl w:val="3"/>
-          <w:numId w:val="1"/>
-        </w:numPr>
-      </w:pPr>
-      <w:r>
-        <w:t xml:space="preserve">System shall correctly </w:t>
-      </w:r>
-      <w:r>
-        <w:t>sense</w:t>
-      </w:r>
-      <w:r>
-        <w:t xml:space="preserve"> color green [exact RGB values TBD] when illuminated</w:t>
-      </w:r>
-      <w:r>
-        <w:t xml:space="preserve"> Simon board.</w:t>
-      </w:r>
-    </w:p>
-    <w:p>
-      <w:pPr>
-        <w:pStyle w:val="ListParagraph"/>
-        <w:numPr>
-          <w:ilvl w:val="3"/>
-          <w:numId w:val="1"/>
-        </w:numPr>
-      </w:pPr>
-      <w:r>
-        <w:t>System shall not obstruct Simon carabineer during play.</w:t>
-      </w:r>
-    </w:p>
-    <w:p>
-      <w:pPr>
-        <w:pStyle w:val="ListParagraph"/>
-        <w:numPr>
-          <w:ilvl w:val="3"/>
-          <w:numId w:val="1"/>
-        </w:numPr>
-      </w:pPr>
-      <w:r>
-        <w:t>Robot will respond to Simon within [TBD] amount of time.</w:t>
-      </w:r>
+      <w:bookmarkStart w:id="25" w:name="_Toc398207242"/>
+      <w:r>
+        <w:t>Start Method/Operation</w:t>
+      </w:r>
+      <w:bookmarkEnd w:id="25"/>
     </w:p>
     <w:p>
       <w:pPr>
@@ -3274,25 +3721,10 @@
         </w:numPr>
       </w:pPr>
       <w:r>
-        <w:t xml:space="preserve">System shall twist one row of a Rubik’s cube 180 </w:t>
-      </w:r>
-      <w:r>
-        <w:t>degrees</w:t>
+        <w:t>The system shall have a clearly indicated power switch</w:t>
       </w:r>
       <w:r>
         <w:t>.</w:t>
-      </w:r>
-    </w:p>
-    <w:p>
-      <w:pPr>
-        <w:pStyle w:val="ListParagraph"/>
-        <w:numPr>
-          <w:ilvl w:val="3"/>
-          <w:numId w:val="1"/>
-        </w:numPr>
-      </w:pPr>
-      <w:r>
-        <w:t>System shall not obstruct Rubik’s cube during play.</w:t>
       </w:r>
     </w:p>
     <w:p>
@@ -3304,37 +3736,28 @@
         </w:numPr>
       </w:pPr>
       <w:r>
-        <w:t xml:space="preserve">System shall draw “IEEE” on an </w:t>
-      </w:r>
-      <w:r>
-        <w:t>Etch-A-Sketch</w:t>
-      </w:r>
-      <w:r>
+        <w:t xml:space="preserve">The system shall be completely </w:t>
+      </w:r>
+      <w:r>
+        <w:rPr>
+          <w:u w:val="single"/>
+        </w:rPr>
+        <w:t>autonomous</w:t>
+      </w:r>
+      <w:r>
+        <w:t xml:space="preserve"> after being </w:t>
+      </w:r>
+      <w:r>
+        <w:rPr>
+          <w:u w:val="single"/>
+        </w:rPr>
+        <w:t>powered on</w:t>
+      </w:r>
+      <w:r>
+        <w:rPr>
+          <w:u w:val="single"/>
+        </w:rPr>
         <w:t>.</w:t>
-      </w:r>
-    </w:p>
-    <w:p>
-      <w:pPr>
-        <w:pStyle w:val="ListParagraph"/>
-        <w:numPr>
-          <w:ilvl w:val="3"/>
-          <w:numId w:val="1"/>
-        </w:numPr>
-      </w:pPr>
-      <w:r>
-        <w:t>Font and size shall [TBD].</w:t>
-      </w:r>
-    </w:p>
-    <w:p>
-      <w:pPr>
-        <w:pStyle w:val="ListParagraph"/>
-        <w:numPr>
-          <w:ilvl w:val="3"/>
-          <w:numId w:val="1"/>
-        </w:numPr>
-      </w:pPr>
-      <w:r>
-        <w:t>System shall not obstruct Etch-A-Sketch during play.</w:t>
       </w:r>
     </w:p>
     <w:p>
@@ -3346,50 +3769,23 @@
         </w:numPr>
       </w:pPr>
       <w:r>
-        <w:t>System shall</w:t>
-      </w:r>
-      <w:r>
-        <w:t xml:space="preserve"> collect a single playing card.</w:t>
-      </w:r>
-    </w:p>
-    <w:p>
-      <w:pPr>
-        <w:pStyle w:val="ListParagraph"/>
-        <w:numPr>
-          <w:ilvl w:val="3"/>
-          <w:numId w:val="1"/>
-        </w:numPr>
-      </w:pPr>
-      <w:r>
-        <w:t>System shall carry playing card across finish line.</w:t>
-      </w:r>
-    </w:p>
-    <w:p>
-      <w:pPr>
-        <w:pStyle w:val="ListParagraph"/>
-        <w:numPr>
-          <w:ilvl w:val="3"/>
-          <w:numId w:val="1"/>
-        </w:numPr>
-      </w:pPr>
-      <w:r>
-        <w:t>System shall keep</w:t>
-      </w:r>
-      <w:r>
-        <w:t xml:space="preserve"> card in a</w:t>
-      </w:r>
-      <w:r>
-        <w:t xml:space="preserve"> usable condition</w:t>
+        <w:t xml:space="preserve">The system shall maintain contact with </w:t>
+      </w:r>
+      <w:r>
+        <w:t>the plywood board</w:t>
+      </w:r>
+      <w:r>
+        <w:t xml:space="preserve"> at all times</w:t>
       </w:r>
       <w:r>
         <w:t>.</w:t>
       </w:r>
     </w:p>
-    <w:p>
-      <w:pPr>
-        <w:pStyle w:val="ListParagraph"/>
-        <w:ind w:left="750"/>
-      </w:pPr>
+    <w:p/>
+    <w:p>
+      <w:r>
+        <w:br w:type="page"/>
+      </w:r>
     </w:p>
     <w:p>
       <w:pPr>
@@ -3399,182 +3795,12 @@
           <w:numId w:val="1"/>
         </w:numPr>
       </w:pPr>
-      <w:bookmarkStart w:id="23" w:name="_Toc398207239"/>
-      <w:r>
-        <w:t>Non-Functional Requirements</w:t>
-      </w:r>
-      <w:bookmarkEnd w:id="23"/>
-    </w:p>
-    <w:p>
-      <w:pPr>
-        <w:pStyle w:val="Heading2"/>
-        <w:numPr>
-          <w:ilvl w:val="1"/>
-          <w:numId w:val="1"/>
-        </w:numPr>
-      </w:pPr>
-      <w:bookmarkStart w:id="24" w:name="_Toc398207240"/>
-      <w:r>
-        <w:t>System Size</w:t>
-      </w:r>
-      <w:bookmarkEnd w:id="24"/>
-    </w:p>
-    <w:p>
-      <w:pPr>
-        <w:pStyle w:val="ListParagraph"/>
-        <w:numPr>
-          <w:ilvl w:val="2"/>
-          <w:numId w:val="1"/>
-        </w:numPr>
-      </w:pPr>
-      <w:r>
-        <w:t xml:space="preserve">The system size shall be no greater than 1’ x 1’ x 1’ within the </w:t>
-      </w:r>
-      <w:r>
-        <w:rPr>
-          <w:u w:val="single"/>
-        </w:rPr>
-        <w:t>starting area</w:t>
-      </w:r>
-      <w:r>
-        <w:t xml:space="preserve"> and the finishing area.</w:t>
-      </w:r>
-    </w:p>
-    <w:p>
-      <w:pPr>
-        <w:pStyle w:val="Heading2"/>
-        <w:numPr>
-          <w:ilvl w:val="1"/>
-          <w:numId w:val="1"/>
-        </w:numPr>
-      </w:pPr>
-      <w:bookmarkStart w:id="25" w:name="_Toc398207241"/>
-      <w:r>
-        <w:t>Power Management</w:t>
-      </w:r>
-      <w:bookmarkEnd w:id="25"/>
-    </w:p>
-    <w:p>
-      <w:pPr>
-        <w:pStyle w:val="ListParagraph"/>
-        <w:numPr>
-          <w:ilvl w:val="2"/>
-          <w:numId w:val="1"/>
-        </w:numPr>
-      </w:pPr>
-      <w:commentRangeStart w:id="26"/>
-      <w:r>
-        <w:t xml:space="preserve">The system shall operate for a minimum of three consecutive </w:t>
-      </w:r>
-      <w:r>
-        <w:rPr>
-          <w:u w:val="single"/>
-        </w:rPr>
-        <w:t xml:space="preserve">course rounds </w:t>
-      </w:r>
-      <w:r>
-        <w:t>each having a duration of five (5) minutes, on one battery life.</w:t>
-      </w:r>
-      <w:commentRangeEnd w:id="26"/>
-      <w:r>
-        <w:rPr>
-          <w:rStyle w:val="CommentReference"/>
-        </w:rPr>
-        <w:commentReference w:id="26"/>
-      </w:r>
-    </w:p>
-    <w:p>
-      <w:pPr>
-        <w:pStyle w:val="Heading2"/>
-        <w:numPr>
-          <w:ilvl w:val="1"/>
-          <w:numId w:val="1"/>
-        </w:numPr>
-      </w:pPr>
-      <w:bookmarkStart w:id="27" w:name="_Toc398207242"/>
-      <w:r>
-        <w:t>Start Method/Operation</w:t>
-      </w:r>
-      <w:bookmarkEnd w:id="27"/>
-    </w:p>
-    <w:p>
-      <w:pPr>
-        <w:pStyle w:val="ListParagraph"/>
-        <w:numPr>
-          <w:ilvl w:val="2"/>
-          <w:numId w:val="1"/>
-        </w:numPr>
-      </w:pPr>
-      <w:r>
-        <w:t>The system shall have a clearly indicated power switch</w:t>
-      </w:r>
-    </w:p>
-    <w:p>
-      <w:pPr>
-        <w:pStyle w:val="ListParagraph"/>
-        <w:numPr>
-          <w:ilvl w:val="2"/>
-          <w:numId w:val="1"/>
-        </w:numPr>
-      </w:pPr>
-      <w:r>
-        <w:t xml:space="preserve">The system shall be completely </w:t>
-      </w:r>
-      <w:r>
-        <w:t>autonomous</w:t>
-      </w:r>
-      <w:r>
-        <w:t xml:space="preserve"> after being </w:t>
-      </w:r>
-      <w:r>
-        <w:rPr>
-          <w:u w:val="single"/>
-        </w:rPr>
-        <w:t>powered on</w:t>
-      </w:r>
-    </w:p>
-    <w:p>
-      <w:pPr>
-        <w:pStyle w:val="ListParagraph"/>
-        <w:numPr>
-          <w:ilvl w:val="2"/>
-          <w:numId w:val="1"/>
-        </w:numPr>
-      </w:pPr>
-      <w:r>
-        <w:t xml:space="preserve">The system shall maintain contact with </w:t>
-      </w:r>
-      <w:r>
-        <w:rPr>
-          <w:u w:val="single"/>
-        </w:rPr>
-        <w:t>course floor</w:t>
-      </w:r>
-      <w:r>
-        <w:t xml:space="preserve"> at all times</w:t>
-      </w:r>
-    </w:p>
-    <w:p/>
-    <w:p>
-      <w:r>
-        <w:lastRenderedPageBreak/>
-        <w:br w:type="page"/>
-      </w:r>
-    </w:p>
-    <w:p>
-      <w:pPr>
-        <w:pStyle w:val="Heading1"/>
-        <w:numPr>
-          <w:ilvl w:val="0"/>
-          <w:numId w:val="1"/>
-        </w:numPr>
-      </w:pPr>
-      <w:bookmarkStart w:id="28" w:name="_Toc398207243"/>
+      <w:bookmarkStart w:id="26" w:name="_Toc398207243"/>
       <w:r>
         <w:lastRenderedPageBreak/>
         <w:t>Glossary</w:t>
       </w:r>
-      <w:bookmarkEnd w:id="28"/>
+      <w:bookmarkEnd w:id="26"/>
     </w:p>
     <w:tbl>
       <w:tblPr>
@@ -3625,9 +3851,11 @@
             <w:tcW w:w="3116" w:type="dxa"/>
           </w:tcPr>
           <w:p>
+            <w:proofErr w:type="spellStart"/>
             <w:r>
               <w:t>SoutheastCon</w:t>
             </w:r>
+            <w:proofErr w:type="spellEnd"/>
           </w:p>
         </w:tc>
         <w:tc>
@@ -3635,6 +3863,7 @@
             <w:tcW w:w="3117" w:type="dxa"/>
           </w:tcPr>
           <w:p>
+            <w:proofErr w:type="spellStart"/>
             <w:r>
               <w:rPr>
                 <w:rFonts w:ascii="Verdana" w:hAnsi="Verdana"/>
@@ -3642,7 +3871,17 @@
                 <w:sz w:val="20"/>
                 <w:szCs w:val="20"/>
               </w:rPr>
-              <w:t>SoutheastCon is the annual IEEE Region 3 Technical, Professional, and Student Conference. It brings together Computer Scientists, Electrical, and Computer Engineering professionals, faculty and students to share the latest information through technical sessions, tutorials, and exhibits. It is the most influential conference in Region 3 for promoting awareness of the technical contributions made by our profession to the advancement of engineering science and to the community. As usual, attendance and technical program participation from areas outside IEEE Region 3 are encouraged and welcomed. IEEE Region 3 encompasses the southeastern United States and includes the states of Alabama, Florida, Georgia, areas of Indiana, Kentucky, Mississippi, North Carolina, South Carolina, Tennessee, Virginia and the country of Jamaica</w:t>
+              <w:t>SoutheastCon</w:t>
+            </w:r>
+            <w:proofErr w:type="spellEnd"/>
+            <w:r>
+              <w:rPr>
+                <w:rFonts w:ascii="Verdana" w:hAnsi="Verdana"/>
+                <w:color w:val="000000"/>
+                <w:sz w:val="20"/>
+                <w:szCs w:val="20"/>
+              </w:rPr>
+              <w:t xml:space="preserve"> is the annual IEEE Region 3 Technical, Professional, and Student Conference. It brings together Computer Scientists, Electrical, and Computer Engineering professionals, faculty and students to share the latest information through technical sessions, tutorials, and exhibits. It is the most influential conference in Region 3 for promoting awareness of the technical contributions made by our profession to the advancement of engineering science and to the community. As usual, attendance and technical program participation from areas outside IEEE Region 3 are encouraged and welcomed. IEEE Region 3 encompasses the southeastern United States and includes the states of Alabama, Florida, Georgia, areas of Indiana, Kentucky, Mississippi, North Carolina, South Carolina, Tennessee, Virginia and the country of Jamaica</w:t>
             </w:r>
           </w:p>
         </w:tc>
@@ -3677,6 +3916,59 @@
                 <w:szCs w:val="20"/>
               </w:rPr>
             </w:pPr>
+            <w:r>
+              <w:rPr>
+                <w:rFonts w:ascii="Verdana" w:hAnsi="Verdana"/>
+                <w:color w:val="000000"/>
+                <w:sz w:val="20"/>
+                <w:szCs w:val="20"/>
+              </w:rPr>
+              <w:t>Embry-Riddle Aeronautical University</w:t>
+            </w:r>
+          </w:p>
+        </w:tc>
+        <w:tc>
+          <w:tcPr>
+            <w:tcW w:w="3117" w:type="dxa"/>
+          </w:tcPr>
+          <w:p/>
+        </w:tc>
+      </w:tr>
+      <w:tr>
+        <w:trPr>
+          <w:trHeight w:val="368"/>
+        </w:trPr>
+        <w:tc>
+          <w:tcPr>
+            <w:tcW w:w="3116" w:type="dxa"/>
+          </w:tcPr>
+          <w:p>
+            <w:commentRangeStart w:id="27"/>
+            <w:r>
+              <w:t>IEEE</w:t>
+            </w:r>
+          </w:p>
+        </w:tc>
+        <w:commentRangeEnd w:id="27"/>
+        <w:tc>
+          <w:tcPr>
+            <w:tcW w:w="3117" w:type="dxa"/>
+          </w:tcPr>
+          <w:p>
+            <w:pPr>
+              <w:rPr>
+                <w:rFonts w:ascii="Verdana" w:hAnsi="Verdana"/>
+                <w:color w:val="000000"/>
+                <w:sz w:val="20"/>
+                <w:szCs w:val="20"/>
+              </w:rPr>
+            </w:pPr>
+            <w:r>
+              <w:rPr>
+                <w:rStyle w:val="CommentReference"/>
+              </w:rPr>
+              <w:commentReference w:id="27"/>
+            </w:r>
           </w:p>
         </w:tc>
         <w:tc>
@@ -3693,7 +3985,7 @@
           </w:tcPr>
           <w:p>
             <w:r>
-              <w:t>IEEE</w:t>
+              <w:t>Obstruct</w:t>
             </w:r>
           </w:p>
         </w:tc>
@@ -3710,6 +4002,295 @@
                 <w:szCs w:val="20"/>
               </w:rPr>
             </w:pPr>
+            <w:r>
+              <w:rPr>
+                <w:rFonts w:ascii="Verdana" w:hAnsi="Verdana"/>
+                <w:color w:val="000000"/>
+                <w:sz w:val="20"/>
+                <w:szCs w:val="20"/>
+              </w:rPr>
+              <w:t>SECON rules state</w:t>
+            </w:r>
+            <w:r>
+              <w:rPr>
+                <w:rFonts w:ascii="Verdana" w:hAnsi="Verdana"/>
+                <w:color w:val="000000"/>
+                <w:sz w:val="20"/>
+                <w:szCs w:val="20"/>
+              </w:rPr>
+              <w:t xml:space="preserve"> that the system cannot obstruct any obstacle [1].</w:t>
+            </w:r>
+          </w:p>
+        </w:tc>
+        <w:tc>
+          <w:tcPr>
+            <w:tcW w:w="3117" w:type="dxa"/>
+          </w:tcPr>
+          <w:p/>
+        </w:tc>
+      </w:tr>
+      <w:tr>
+        <w:tc>
+          <w:tcPr>
+            <w:tcW w:w="3116" w:type="dxa"/>
+          </w:tcPr>
+          <w:p>
+            <w:r>
+              <w:t>Autonomous</w:t>
+            </w:r>
+          </w:p>
+        </w:tc>
+        <w:tc>
+          <w:tcPr>
+            <w:tcW w:w="3117" w:type="dxa"/>
+          </w:tcPr>
+          <w:p>
+            <w:pPr>
+              <w:rPr>
+                <w:rFonts w:ascii="Verdana" w:hAnsi="Verdana"/>
+                <w:color w:val="000000"/>
+                <w:sz w:val="20"/>
+                <w:szCs w:val="20"/>
+              </w:rPr>
+            </w:pPr>
+            <w:r>
+              <w:rPr>
+                <w:rFonts w:ascii="Verdana" w:hAnsi="Verdana"/>
+                <w:color w:val="000000"/>
+                <w:sz w:val="20"/>
+                <w:szCs w:val="20"/>
+              </w:rPr>
+              <w:t>Undertaken or carri</w:t>
+            </w:r>
+            <w:r>
+              <w:rPr>
+                <w:rFonts w:ascii="Verdana" w:hAnsi="Verdana"/>
+                <w:color w:val="000000"/>
+                <w:sz w:val="20"/>
+                <w:szCs w:val="20"/>
+              </w:rPr>
+              <w:t>ed on without outside control [2].</w:t>
+            </w:r>
+          </w:p>
+        </w:tc>
+        <w:tc>
+          <w:tcPr>
+            <w:tcW w:w="3117" w:type="dxa"/>
+          </w:tcPr>
+          <w:p/>
+        </w:tc>
+      </w:tr>
+      <w:tr>
+        <w:tc>
+          <w:tcPr>
+            <w:tcW w:w="3116" w:type="dxa"/>
+          </w:tcPr>
+          <w:p>
+            <w:r>
+              <w:t>Two-dimensional playing field</w:t>
+            </w:r>
+          </w:p>
+        </w:tc>
+        <w:tc>
+          <w:tcPr>
+            <w:tcW w:w="3117" w:type="dxa"/>
+          </w:tcPr>
+          <w:p>
+            <w:pPr>
+              <w:rPr>
+                <w:rFonts w:ascii="Verdana" w:hAnsi="Verdana"/>
+                <w:color w:val="000000"/>
+                <w:sz w:val="20"/>
+                <w:szCs w:val="20"/>
+              </w:rPr>
+            </w:pPr>
+            <w:r>
+              <w:rPr>
+                <w:rFonts w:ascii="Verdana" w:hAnsi="Verdana"/>
+                <w:color w:val="000000"/>
+                <w:sz w:val="20"/>
+                <w:szCs w:val="20"/>
+              </w:rPr>
+              <w:t xml:space="preserve">The two-dimensional playing field is the plywood board where the competition is being held on. The system must maintain contact with </w:t>
+            </w:r>
+            <w:r>
+              <w:rPr>
+                <w:rFonts w:ascii="Verdana" w:hAnsi="Verdana"/>
+                <w:color w:val="000000"/>
+                <w:sz w:val="20"/>
+                <w:szCs w:val="20"/>
+              </w:rPr>
+              <w:t>the board</w:t>
+            </w:r>
+            <w:r>
+              <w:rPr>
+                <w:rFonts w:ascii="Verdana" w:hAnsi="Verdana"/>
+                <w:color w:val="000000"/>
+                <w:sz w:val="20"/>
+                <w:szCs w:val="20"/>
+              </w:rPr>
+              <w:t xml:space="preserve"> at all times.</w:t>
+            </w:r>
+          </w:p>
+        </w:tc>
+        <w:tc>
+          <w:tcPr>
+            <w:tcW w:w="3117" w:type="dxa"/>
+          </w:tcPr>
+          <w:p/>
+        </w:tc>
+      </w:tr>
+      <w:tr>
+        <w:tc>
+          <w:tcPr>
+            <w:tcW w:w="3116" w:type="dxa"/>
+          </w:tcPr>
+          <w:p>
+            <w:r>
+              <w:t>Usable Condition</w:t>
+            </w:r>
+          </w:p>
+        </w:tc>
+        <w:tc>
+          <w:tcPr>
+            <w:tcW w:w="3117" w:type="dxa"/>
+          </w:tcPr>
+          <w:p>
+            <w:pPr>
+              <w:rPr>
+                <w:rFonts w:ascii="Verdana" w:hAnsi="Verdana"/>
+                <w:color w:val="000000"/>
+                <w:sz w:val="20"/>
+                <w:szCs w:val="20"/>
+              </w:rPr>
+            </w:pPr>
+            <w:r>
+              <w:rPr>
+                <w:rFonts w:ascii="Verdana" w:hAnsi="Verdana"/>
+                <w:color w:val="000000"/>
+                <w:sz w:val="20"/>
+                <w:szCs w:val="20"/>
+              </w:rPr>
+              <w:t xml:space="preserve">SECON rules state that the </w:t>
+            </w:r>
+            <w:r>
+              <w:rPr>
+                <w:rFonts w:ascii="Verdana" w:hAnsi="Verdana"/>
+                <w:color w:val="000000"/>
+                <w:sz w:val="20"/>
+                <w:szCs w:val="20"/>
+              </w:rPr>
+              <w:lastRenderedPageBreak/>
+              <w:t>playing card must be left in a usable condition [1].</w:t>
+            </w:r>
+          </w:p>
+        </w:tc>
+        <w:tc>
+          <w:tcPr>
+            <w:tcW w:w="3117" w:type="dxa"/>
+          </w:tcPr>
+          <w:p/>
+        </w:tc>
+      </w:tr>
+      <w:tr>
+        <w:tc>
+          <w:tcPr>
+            <w:tcW w:w="3116" w:type="dxa"/>
+          </w:tcPr>
+          <w:p>
+            <w:r>
+              <w:lastRenderedPageBreak/>
+              <w:t>Starting Area</w:t>
+            </w:r>
+          </w:p>
+        </w:tc>
+        <w:tc>
+          <w:tcPr>
+            <w:tcW w:w="3117" w:type="dxa"/>
+          </w:tcPr>
+          <w:p>
+            <w:pPr>
+              <w:rPr>
+                <w:rFonts w:ascii="Verdana" w:hAnsi="Verdana"/>
+                <w:color w:val="000000"/>
+                <w:sz w:val="20"/>
+                <w:szCs w:val="20"/>
+              </w:rPr>
+            </w:pPr>
+            <w:r>
+              <w:rPr>
+                <w:rFonts w:ascii="Verdana" w:hAnsi="Verdana"/>
+                <w:color w:val="000000"/>
+                <w:sz w:val="20"/>
+                <w:szCs w:val="20"/>
+              </w:rPr>
+              <w:t xml:space="preserve">A one foot by one foot area on the two-dimensional playing field marked by scotch blue </w:t>
+            </w:r>
+            <w:proofErr w:type="gramStart"/>
+            <w:r>
+              <w:rPr>
+                <w:rFonts w:ascii="Verdana" w:hAnsi="Verdana"/>
+                <w:color w:val="000000"/>
+                <w:sz w:val="20"/>
+                <w:szCs w:val="20"/>
+              </w:rPr>
+              <w:t>painters</w:t>
+            </w:r>
+            <w:proofErr w:type="gramEnd"/>
+            <w:r>
+              <w:rPr>
+                <w:rFonts w:ascii="Verdana" w:hAnsi="Verdana"/>
+                <w:color w:val="000000"/>
+                <w:sz w:val="20"/>
+                <w:szCs w:val="20"/>
+              </w:rPr>
+              <w:t xml:space="preserve"> tape [1].</w:t>
+            </w:r>
+          </w:p>
+        </w:tc>
+        <w:tc>
+          <w:tcPr>
+            <w:tcW w:w="3117" w:type="dxa"/>
+          </w:tcPr>
+          <w:p/>
+        </w:tc>
+      </w:tr>
+      <w:tr>
+        <w:tc>
+          <w:tcPr>
+            <w:tcW w:w="3116" w:type="dxa"/>
+          </w:tcPr>
+          <w:p>
+            <w:r>
+              <w:t>Course Roun</w:t>
+            </w:r>
+            <w:r>
+              <w:t>d</w:t>
+            </w:r>
+          </w:p>
+        </w:tc>
+        <w:tc>
+          <w:tcPr>
+            <w:tcW w:w="3117" w:type="dxa"/>
+          </w:tcPr>
+          <w:p>
+            <w:pPr>
+              <w:rPr>
+                <w:rFonts w:ascii="Verdana" w:hAnsi="Verdana"/>
+                <w:color w:val="000000"/>
+                <w:sz w:val="20"/>
+                <w:szCs w:val="20"/>
+              </w:rPr>
+            </w:pPr>
+            <w:r>
+              <w:rPr>
+                <w:rFonts w:ascii="Verdana" w:hAnsi="Verdana"/>
+                <w:color w:val="000000"/>
+                <w:sz w:val="20"/>
+                <w:szCs w:val="20"/>
+              </w:rPr>
+              <w:t>A span of five minutes during which the system is expected to complete the 4 challenges [1].</w:t>
+            </w:r>
           </w:p>
         </w:tc>
         <w:tc>
@@ -3734,8 +4315,8 @@
           <w:numId w:val="1"/>
         </w:numPr>
       </w:pPr>
-      <w:bookmarkStart w:id="29" w:name="_Toc398207244"/>
-      <w:commentRangeStart w:id="30"/>
+      <w:bookmarkStart w:id="28" w:name="_Toc398207244"/>
+      <w:commentRangeStart w:id="29"/>
       <w:r>
         <w:lastRenderedPageBreak/>
         <w:t>Appendi</w:t>
@@ -3743,37 +4324,37 @@
       <w:r>
         <w:t>x A</w:t>
       </w:r>
-      <w:commentRangeEnd w:id="30"/>
+      <w:commentRangeEnd w:id="29"/>
       <w:r>
         <w:rPr>
           <w:rStyle w:val="CommentReference"/>
           <w:rFonts w:asciiTheme="minorHAnsi" w:eastAsiaTheme="minorHAnsi" w:hAnsiTheme="minorHAnsi" w:cstheme="minorBidi"/>
           <w:color w:val="auto"/>
         </w:rPr>
-        <w:commentReference w:id="30"/>
-      </w:r>
-      <w:bookmarkEnd w:id="29"/>
+        <w:commentReference w:id="29"/>
+      </w:r>
+      <w:bookmarkEnd w:id="28"/>
     </w:p>
     <w:p>
       <w:pPr>
         <w:rPr>
-          <w:ins w:id="31" w:author="Powell, Brian A" w:date="2014-09-11T14:54:00Z"/>
+          <w:ins w:id="30" w:author="Powell, Brian A" w:date="2014-09-11T14:54:00Z"/>
         </w:rPr>
       </w:pPr>
     </w:p>
     <w:p>
       <w:pPr>
         <w:jc w:val="center"/>
-        <w:pPrChange w:id="32" w:author="Powell, Brian A" w:date="2014-09-11T14:55:00Z">
+        <w:pPrChange w:id="31" w:author="Powell, Brian A" w:date="2014-09-11T14:55:00Z">
           <w:pPr/>
         </w:pPrChange>
       </w:pPr>
-      <w:ins w:id="33" w:author="Powell, Brian A" w:date="2014-09-11T14:54:00Z">
+      <w:ins w:id="32" w:author="Powell, Brian A" w:date="2014-09-11T14:54:00Z">
         <w:r>
           <w:rPr>
             <w:noProof/>
             <w:color w:val="000000"/>
-            <w:rPrChange w:id="34">
+            <w:rPrChange w:id="33">
               <w:rPr>
                 <w:noProof/>
               </w:rPr>
@@ -3859,32 +4440,32 @@
           <w:numId w:val="1"/>
         </w:numPr>
         <w:rPr>
-          <w:ins w:id="35" w:author="Powell, Brian A" w:date="2014-09-11T14:55:00Z"/>
+          <w:ins w:id="34" w:author="Powell, Brian A" w:date="2014-09-11T14:55:00Z"/>
         </w:rPr>
       </w:pPr>
-      <w:bookmarkStart w:id="36" w:name="_Toc398207245"/>
-      <w:commentRangeStart w:id="37"/>
+      <w:bookmarkStart w:id="35" w:name="_Toc398207245"/>
+      <w:commentRangeStart w:id="36"/>
       <w:r>
         <w:lastRenderedPageBreak/>
         <w:t>Appendix B</w:t>
       </w:r>
-      <w:commentRangeEnd w:id="37"/>
+      <w:commentRangeEnd w:id="36"/>
       <w:r>
         <w:rPr>
           <w:rStyle w:val="CommentReference"/>
           <w:rFonts w:asciiTheme="minorHAnsi" w:eastAsiaTheme="minorHAnsi" w:hAnsiTheme="minorHAnsi" w:cstheme="minorBidi"/>
           <w:color w:val="auto"/>
         </w:rPr>
-        <w:commentReference w:id="37"/>
-      </w:r>
-      <w:bookmarkEnd w:id="36"/>
+        <w:commentReference w:id="36"/>
+      </w:r>
+      <w:bookmarkEnd w:id="35"/>
     </w:p>
     <w:p>
       <w:pPr>
         <w:rPr>
-          <w:ins w:id="38" w:author="Powell, Brian A" w:date="2014-09-11T14:55:00Z"/>
+          <w:ins w:id="37" w:author="Powell, Brian A" w:date="2014-09-11T14:55:00Z"/>
         </w:rPr>
-        <w:pPrChange w:id="39" w:author="Powell, Brian A" w:date="2014-09-11T14:55:00Z">
+        <w:pPrChange w:id="38" w:author="Powell, Brian A" w:date="2014-09-11T14:55:00Z">
           <w:pPr>
             <w:pStyle w:val="Heading1"/>
             <w:numPr>
@@ -3898,10 +4479,10 @@
     <w:p>
       <w:pPr>
         <w:rPr>
-          <w:ins w:id="40" w:author="Powell, Brian A" w:date="2014-09-11T14:55:00Z"/>
+          <w:ins w:id="39" w:author="Powell, Brian A" w:date="2014-09-11T14:55:00Z"/>
         </w:rPr>
       </w:pPr>
-      <w:ins w:id="41" w:author="Powell, Brian A" w:date="2014-09-11T14:55:00Z">
+      <w:ins w:id="40" w:author="Powell, Brian A" w:date="2014-09-11T14:55:00Z">
         <w:r>
           <w:br w:type="page"/>
         </w:r>
@@ -3915,12 +4496,21 @@
           <w:numId w:val="1"/>
         </w:numPr>
       </w:pPr>
-      <w:ins w:id="42" w:author="Powell, Brian A" w:date="2014-09-11T14:55:00Z">
+      <w:ins w:id="41" w:author="Powell, Brian A" w:date="2014-09-11T14:55:00Z">
         <w:r>
           <w:lastRenderedPageBreak/>
           <w:t>References</w:t>
         </w:r>
       </w:ins>
+    </w:p>
+    <w:p/>
+    <w:p>
+      <w:r>
+        <w:t xml:space="preserve">[2] </w:t>
+      </w:r>
+      <w:r>
+        <w:t>Autonomous - Definition. (2014). Retrieved from http://www.merriam-webster.com/dictionary/autonomous</w:t>
+      </w:r>
     </w:p>
     <w:sectPr>
       <w:footerReference w:type="default" r:id="rId11"/>
@@ -3984,7 +4574,7 @@
       </w:r>
     </w:p>
   </w:comment>
-  <w:comment w:id="17" w:author="Powell, Brian A" w:date="2014-09-12T09:12:00Z" w:initials="PBA">
+  <w:comment w:id="17" w:author="Powell, Brian A" w:date="2014-09-12T09:14:00Z" w:initials="PBA">
     <w:p>
       <w:pPr>
         <w:pStyle w:val="CommentText"/>
@@ -3996,14 +4586,32 @@
         <w:annotationRef/>
       </w:r>
       <w:r>
-        <w:t>Might want to rename requirements for our sake. GEN1? Something like that maybe</w:t>
-      </w:r>
-      <w:r>
-        <w:t>. (Alex Note.) Fold the Red LED requirements into Movement section or other.</w:t>
+        <w:t xml:space="preserve">Maybe have them as Line follow, Simon, etc…. to fit the product </w:t>
+      </w:r>
+      <w:proofErr w:type="spellStart"/>
+      <w:r>
+        <w:t>fuctions</w:t>
+      </w:r>
+      <w:proofErr w:type="spellEnd"/>
+      <w:r>
+        <w:t>?</w:t>
+      </w:r>
+    </w:p>
+    <w:p>
+      <w:pPr>
+        <w:pStyle w:val="CommentText"/>
+      </w:pPr>
+    </w:p>
+    <w:p>
+      <w:pPr>
+        <w:pStyle w:val="CommentText"/>
+      </w:pPr>
+      <w:r>
+        <w:t>(Alex) Note: Change to 4 directions to the “XY” dimensional field. Generality allows more flexibility for us.</w:t>
       </w:r>
     </w:p>
   </w:comment>
-  <w:comment w:id="19" w:author="Powell, Brian A" w:date="2014-09-12T09:14:00Z" w:initials="PBA">
+  <w:comment w:id="21" w:author="asenopoulos" w:date="2014-09-12T18:24:00Z" w:initials="a">
     <w:p>
       <w:pPr>
         <w:pStyle w:val="CommentText"/>
@@ -4015,26 +4623,11 @@
         <w:annotationRef/>
       </w:r>
       <w:r>
-        <w:t>Maybe have them as Line follow, Simon, etc…. to fit the product fuctions?</w:t>
-      </w:r>
-    </w:p>
-    <w:p>
-      <w:pPr>
-        <w:pStyle w:val="CommentText"/>
-      </w:pPr>
-    </w:p>
-    <w:p>
-      <w:pPr>
-        <w:pStyle w:val="CommentText"/>
-      </w:pPr>
-      <w:r>
-        <w:t>(Alex) Note: Change to 4 directions to the “XY” dimensional field. Generality allows more flexibility for us.</w:t>
-      </w:r>
-      <w:bookmarkStart w:id="20" w:name="_GoBack"/>
-      <w:bookmarkEnd w:id="20"/>
+        <w:t>Sterling would like to define!</w:t>
+      </w:r>
     </w:p>
   </w:comment>
-  <w:comment w:id="26" w:author="Powell, Brian A" w:date="2014-09-10T18:38:00Z" w:initials="PBA">
+  <w:comment w:id="27" w:author="asenopoulos" w:date="2014-09-12T19:15:00Z" w:initials="a">
     <w:p>
       <w:pPr>
         <w:pStyle w:val="CommentText"/>
@@ -4046,11 +4639,11 @@
         <w:annotationRef/>
       </w:r>
       <w:r>
-        <w:t>Keep or discard. Up to you guys.</w:t>
+        <w:t>Move IEEE and ERAU to Acronyms?</w:t>
       </w:r>
     </w:p>
   </w:comment>
-  <w:comment w:id="30" w:author="Powell, Brian A" w:date="2014-09-10T18:46:00Z" w:initials="PBA">
+  <w:comment w:id="29" w:author="Powell, Brian A" w:date="2014-09-10T18:46:00Z" w:initials="PBA">
     <w:p>
       <w:pPr>
         <w:pStyle w:val="CommentText"/>
@@ -4066,7 +4659,7 @@
       </w:r>
     </w:p>
   </w:comment>
-  <w:comment w:id="37" w:author="Powell, Brian A" w:date="2014-09-10T22:05:00Z" w:initials="PBA">
+  <w:comment w:id="36" w:author="Powell, Brian A" w:date="2014-09-10T22:05:00Z" w:initials="PBA">
     <w:p>
       <w:pPr>
         <w:pStyle w:val="CommentText"/>
@@ -4151,7 +4744,7 @@
           <w:rPr>
             <w:noProof/>
           </w:rPr>
-          <w:t>7</w:t>
+          <w:t>12</w:t>
         </w:r>
         <w:r>
           <w:rPr>
@@ -5720,7 +6313,7 @@
   <a:extraClrSchemeLst/>
   <a:extLst>
     <a:ext uri="{05A4C25C-085E-4340-85A3-A5531E510DB2}">
-      <thm15:themeFamily xmlns:thm15="http://schemas.microsoft.com/office/thememl/2012/main" xmlns="" name="Office Theme" id="{62F939B6-93AF-4DB8-9C6B-D6C7DFDC589F}" vid="{4A3C46E8-61CC-4603-A589-7422A47A8E4A}"/>
+      <thm15:themeFamily xmlns="" xmlns:thm15="http://schemas.microsoft.com/office/thememl/2012/main" name="Office Theme" id="{62F939B6-93AF-4DB8-9C6B-D6C7DFDC589F}" vid="{4A3C46E8-61CC-4603-A589-7422A47A8E4A}"/>
     </a:ext>
   </a:extLst>
 </a:theme>
@@ -5731,7 +6324,7 @@
 </file>
 
 <file path=customXml/itemProps1.xml><?xml version="1.0" encoding="utf-8"?>
-<ds:datastoreItem xmlns:ds="http://schemas.openxmlformats.org/officeDocument/2006/customXml" ds:itemID="{587D7BBB-0D7D-4C97-A9C7-841E3FC54C2F}">
+<ds:datastoreItem xmlns:ds="http://schemas.openxmlformats.org/officeDocument/2006/customXml" ds:itemID="{43AB9F0C-9C2E-4412-B9EF-73D1C040B800}">
   <ds:schemaRefs>
     <ds:schemaRef ds:uri="http://schemas.openxmlformats.org/officeDocument/2006/bibliography"/>
   </ds:schemaRefs>

</xml_diff>